<commit_message>
Approved finals for US02 & US12
Also updated Roadmap
</commit_message>
<xml_diff>
--- a/Directory_Service/Directory_Roadmap/Directory_Roadmap_V04.docx
+++ b/Directory_Service/Directory_Roadmap/Directory_Roadmap_V04.docx
@@ -440,95 +440,33 @@
           </w:rPrChange>
         </w:rPr>
       </w:pPr>
-      <w:commentRangeStart w:id="58"/>
-      <w:commentRangeStart w:id="59"/>
-      <w:commentRangeEnd w:id="58"/>
-      <w:r>
-        <w:rPr>
-          <w:rStyle w:val="CommentReference"/>
-          <w:rFonts w:ascii="Tw Cen MT" w:eastAsiaTheme="minorHAnsi" w:hAnsi="Tw Cen MT" w:cs="Arial"/>
-          <w:b/>
-          <w:color w:val="auto"/>
-          <w:rPrChange w:id="60" w:author="Michael Martel" w:date="2019-01-25T09:58:00Z">
-            <w:rPr>
-              <w:rStyle w:val="CommentReference"/>
-              <w:rFonts w:asciiTheme="minorHAnsi" w:eastAsiaTheme="minorHAnsi" w:hAnsiTheme="minorHAnsi" w:cstheme="minorBidi"/>
-              <w:color w:val="auto"/>
-            </w:rPr>
-          </w:rPrChange>
-        </w:rPr>
-        <w:commentReference w:id="58"/>
-      </w:r>
-      <w:commentRangeEnd w:id="59"/>
-      <w:r>
-        <w:rPr>
-          <w:rStyle w:val="CommentReference"/>
-          <w:rFonts w:ascii="Tw Cen MT" w:eastAsiaTheme="minorHAnsi" w:hAnsi="Tw Cen MT" w:cs="Arial"/>
-          <w:b/>
-          <w:color w:val="auto"/>
-          <w:rPrChange w:id="61" w:author="Michael Martel" w:date="2019-01-25T09:58:00Z">
-            <w:rPr>
-              <w:rStyle w:val="CommentReference"/>
-              <w:rFonts w:asciiTheme="minorHAnsi" w:eastAsiaTheme="minorHAnsi" w:hAnsiTheme="minorHAnsi" w:cstheme="minorBidi"/>
-              <w:color w:val="auto"/>
-            </w:rPr>
-          </w:rPrChange>
-        </w:rPr>
-        <w:commentReference w:id="59"/>
-      </w:r>
-      <w:r>
-        <w:rPr>
-          <w:rFonts w:ascii="Tw Cen MT" w:hAnsi="Tw Cen MT" w:cs="Arial"/>
-          <w:b/>
-          <w:color w:val="auto"/>
-          <w:rPrChange w:id="62" w:author="Michael Martel" w:date="2019-01-25T09:58:00Z">
-            <w:rPr>
-              <w:color w:val="auto"/>
-            </w:rPr>
-          </w:rPrChange>
-        </w:rPr>
-        <w:t>Diagram:</w:t>
-      </w:r>
-    </w:p>
-    <w:p>
-      <w:pPr>
-        <w:rPr>
-          <w:ins w:id="63" w:author="Michael Martel" w:date="2019-01-23T11:56:00Z"/>
-          <w:rFonts w:ascii="Tw Cen MT" w:hAnsi="Tw Cen MT" w:cs="Arial"/>
-          <w:rPrChange w:id="64" w:author="Michael Martel" w:date="2019-01-25T09:58:00Z">
-            <w:rPr>
-              <w:ins w:id="65" w:author="Michael Martel" w:date="2019-01-23T11:56:00Z"/>
-            </w:rPr>
-          </w:rPrChange>
-        </w:rPr>
-      </w:pPr>
-      <w:ins w:id="66" w:author="Michael Martel" w:date="2019-01-25T11:46:00Z">
+      <w:ins w:id="58" w:author="Michael Martel" w:date="2019-01-25T11:46:00Z">
         <w:r>
           <w:rPr>
             <w:rFonts w:ascii="Tw Cen MT" w:hAnsi="Tw Cen MT" w:cs="Arial"/>
             <w:noProof/>
           </w:rPr>
           <w:drawing>
-            <wp:anchor distT="0" distB="0" distL="114300" distR="114300" simplePos="0" relativeHeight="251660288" behindDoc="0" locked="0" layoutInCell="1" allowOverlap="1" wp14:anchorId="62A69440" wp14:editId="6945EB51">
+            <wp:anchor distT="0" distB="0" distL="114300" distR="114300" simplePos="0" relativeHeight="251660288" behindDoc="0" locked="0" layoutInCell="1" allowOverlap="1" wp14:anchorId="62A69440" wp14:editId="56452718">
               <wp:simplePos x="0" y="0"/>
               <wp:positionH relativeFrom="column">
-                <wp:posOffset>0</wp:posOffset>
+                <wp:posOffset>9525</wp:posOffset>
               </wp:positionH>
               <wp:positionV relativeFrom="paragraph">
-                <wp:posOffset>265430</wp:posOffset>
+                <wp:posOffset>363220</wp:posOffset>
               </wp:positionV>
-              <wp:extent cx="9144000" cy="7522210"/>
-              <wp:effectExtent l="0" t="0" r="0" b="2540"/>
+              <wp:extent cx="9194800" cy="7686675"/>
+              <wp:effectExtent l="0" t="0" r="6350" b="9525"/>
               <wp:wrapTight wrapText="bothSides">
                 <wp:wrapPolygon edited="0">
                   <wp:start x="0" y="0"/>
-                  <wp:lineTo x="0" y="21553"/>
-                  <wp:lineTo x="21555" y="21553"/>
-                  <wp:lineTo x="21555" y="0"/>
+                  <wp:lineTo x="0" y="21573"/>
+                  <wp:lineTo x="21570" y="21573"/>
+                  <wp:lineTo x="21570" y="0"/>
                   <wp:lineTo x="0" y="0"/>
                 </wp:wrapPolygon>
               </wp:wrapTight>
-              <wp:docPr id="4" name="Picture 4" descr="Directory Service Roadmap &amp; dependencies diagram&#10;"/>
+              <wp:docPr id="4" name="Picture 4"/>
               <wp:cNvGraphicFramePr>
                 <a:graphicFrameLocks xmlns:a="http://schemas.openxmlformats.org/drawingml/2006/main" noChangeAspect="1"/>
               </wp:cNvGraphicFramePr>
@@ -540,7 +478,7 @@
                       <pic:cNvPicPr/>
                     </pic:nvPicPr>
                     <pic:blipFill>
-                      <a:blip r:embed="rId10" cstate="print">
+                      <a:blip r:embed="rId7" cstate="print">
                         <a:extLst>
                           <a:ext uri="{28A0092B-C50C-407E-A947-70E740481C1C}">
                             <a14:useLocalDpi xmlns:a14="http://schemas.microsoft.com/office/drawing/2010/main" val="0"/>
@@ -554,7 +492,7 @@
                     <pic:spPr>
                       <a:xfrm>
                         <a:off x="0" y="0"/>
-                        <a:ext cx="9144000" cy="7522210"/>
+                        <a:ext cx="9194800" cy="7686675"/>
                       </a:xfrm>
                       <a:prstGeom prst="rect">
                         <a:avLst/>
@@ -563,10 +501,78 @@
                   </pic:pic>
                 </a:graphicData>
               </a:graphic>
+              <wp14:sizeRelH relativeFrom="margin">
+                <wp14:pctWidth>0</wp14:pctWidth>
+              </wp14:sizeRelH>
+              <wp14:sizeRelV relativeFrom="margin">
+                <wp14:pctHeight>0</wp14:pctHeight>
+              </wp14:sizeRelV>
             </wp:anchor>
           </w:drawing>
         </w:r>
       </w:ins>
+      <w:commentRangeStart w:id="59"/>
+      <w:commentRangeStart w:id="60"/>
+      <w:commentRangeEnd w:id="59"/>
+      <w:r>
+        <w:rPr>
+          <w:rStyle w:val="CommentReference"/>
+          <w:rFonts w:ascii="Tw Cen MT" w:eastAsiaTheme="minorHAnsi" w:hAnsi="Tw Cen MT" w:cs="Arial"/>
+          <w:b/>
+          <w:color w:val="auto"/>
+          <w:rPrChange w:id="61" w:author="Michael Martel" w:date="2019-01-25T09:58:00Z">
+            <w:rPr>
+              <w:rStyle w:val="CommentReference"/>
+              <w:rFonts w:asciiTheme="minorHAnsi" w:eastAsiaTheme="minorHAnsi" w:hAnsiTheme="minorHAnsi" w:cstheme="minorBidi"/>
+              <w:color w:val="auto"/>
+            </w:rPr>
+          </w:rPrChange>
+        </w:rPr>
+        <w:commentReference w:id="59"/>
+      </w:r>
+      <w:commentRangeEnd w:id="60"/>
+      <w:r>
+        <w:rPr>
+          <w:rStyle w:val="CommentReference"/>
+          <w:rFonts w:ascii="Tw Cen MT" w:eastAsiaTheme="minorHAnsi" w:hAnsi="Tw Cen MT" w:cs="Arial"/>
+          <w:b/>
+          <w:color w:val="auto"/>
+          <w:rPrChange w:id="62" w:author="Michael Martel" w:date="2019-01-25T09:58:00Z">
+            <w:rPr>
+              <w:rStyle w:val="CommentReference"/>
+              <w:rFonts w:asciiTheme="minorHAnsi" w:eastAsiaTheme="minorHAnsi" w:hAnsiTheme="minorHAnsi" w:cstheme="minorBidi"/>
+              <w:color w:val="auto"/>
+            </w:rPr>
+          </w:rPrChange>
+        </w:rPr>
+        <w:commentReference w:id="60"/>
+      </w:r>
+      <w:r>
+        <w:rPr>
+          <w:rFonts w:ascii="Tw Cen MT" w:hAnsi="Tw Cen MT" w:cs="Arial"/>
+          <w:b/>
+          <w:color w:val="auto"/>
+          <w:rPrChange w:id="63" w:author="Michael Martel" w:date="2019-01-25T09:58:00Z">
+            <w:rPr>
+              <w:color w:val="auto"/>
+            </w:rPr>
+          </w:rPrChange>
+        </w:rPr>
+        <w:t>Diagram:</w:t>
+      </w:r>
+    </w:p>
+    <w:p>
+      <w:pPr>
+        <w:rPr>
+          <w:ins w:id="64" w:author="Michael Martel" w:date="2019-01-23T11:56:00Z"/>
+          <w:rFonts w:ascii="Tw Cen MT" w:hAnsi="Tw Cen MT" w:cs="Arial"/>
+          <w:rPrChange w:id="65" w:author="Michael Martel" w:date="2019-01-25T09:58:00Z">
+            <w:rPr>
+              <w:ins w:id="66" w:author="Michael Martel" w:date="2019-01-23T11:56:00Z"/>
+            </w:rPr>
+          </w:rPrChange>
+        </w:rPr>
+      </w:pPr>
     </w:p>
     <w:p>
       <w:pPr>
@@ -688,38 +694,32 @@
             </w:rPr>
           </w:rPrChange>
         </w:rPr>
-        <w:pPrChange w:id="77" w:author="Michael Martel" w:date="2019-01-25T09:58:00Z">
-          <w:pPr/>
-        </w:pPrChange>
-      </w:pPr>
-    </w:p>
-    <w:p>
-      <w:pPr>
-        <w:rPr>
-          <w:moveFrom w:id="78" w:author="Michael Martel" w:date="2019-01-25T09:58:00Z"/>
+      </w:pPr>
+    </w:p>
+    <w:p>
+      <w:pPr>
+        <w:rPr>
+          <w:moveFrom w:id="77" w:author="Michael Martel" w:date="2019-01-25T09:58:00Z"/>
           <w:rFonts w:ascii="Tw Cen MT" w:hAnsi="Tw Cen MT" w:cs="Arial"/>
           <w:color w:val="0563C1" w:themeColor="hyperlink"/>
           <w:u w:val="single"/>
-          <w:rPrChange w:id="79" w:author="Michael Martel" w:date="2019-01-25T10:05:00Z">
+          <w:rPrChange w:id="78" w:author="Michael Martel" w:date="2019-01-25T10:05:00Z">
             <w:rPr>
-              <w:moveFrom w:id="80" w:author="Michael Martel" w:date="2019-01-25T09:58:00Z"/>
+              <w:moveFrom w:id="79" w:author="Michael Martel" w:date="2019-01-25T09:58:00Z"/>
               <w:rFonts w:ascii="Arial" w:hAnsi="Arial" w:cs="Arial"/>
               <w:sz w:val="20"/>
             </w:rPr>
           </w:rPrChange>
         </w:rPr>
-        <w:pPrChange w:id="81" w:author="Michael Martel" w:date="2019-01-25T09:58:00Z">
-          <w:pPr/>
-        </w:pPrChange>
-      </w:pPr>
-      <w:bookmarkStart w:id="82" w:name="_Hlk536005229"/>
-      <w:moveFromRangeStart w:id="83" w:author="Michael Martel" w:date="2019-01-25T09:58:00Z" w:name="move536173641"/>
-      <w:moveFrom w:id="84" w:author="Michael Martel" w:date="2019-01-25T09:58:00Z">
+      </w:pPr>
+      <w:bookmarkStart w:id="80" w:name="_Hlk536005229"/>
+      <w:moveFromRangeStart w:id="81" w:author="Michael Martel" w:date="2019-01-25T09:58:00Z" w:name="move536173641"/>
+      <w:moveFrom w:id="82" w:author="Michael Martel" w:date="2019-01-25T09:58:00Z">
         <w:r>
           <w:rPr>
             <w:rFonts w:ascii="Tw Cen MT" w:hAnsi="Tw Cen MT" w:cs="Arial"/>
             <w:b/>
-            <w:rPrChange w:id="85" w:author="Michael Martel" w:date="2019-01-25T10:05:00Z">
+            <w:rPrChange w:id="83" w:author="Michael Martel" w:date="2019-01-25T10:05:00Z">
               <w:rPr>
                 <w:rFonts w:ascii="Arial" w:hAnsi="Arial" w:cs="Arial"/>
                 <w:b/>
@@ -732,7 +732,7 @@
         <w:r>
           <w:rPr>
             <w:rFonts w:ascii="Tw Cen MT" w:hAnsi="Tw Cen MT" w:cs="Arial"/>
-            <w:rPrChange w:id="86" w:author="Michael Martel" w:date="2019-01-25T10:05:00Z">
+            <w:rPrChange w:id="84" w:author="Michael Martel" w:date="2019-01-25T10:05:00Z">
               <w:rPr>
                 <w:rFonts w:ascii="Arial" w:hAnsi="Arial" w:cs="Arial"/>
                 <w:sz w:val="20"/>
@@ -744,7 +744,7 @@
         <w:r>
           <w:rPr>
             <w:rFonts w:ascii="Tw Cen MT" w:hAnsi="Tw Cen MT" w:cs="Arial"/>
-            <w:rPrChange w:id="87" w:author="Michael Martel" w:date="2019-01-25T10:05:00Z">
+            <w:rPrChange w:id="85" w:author="Michael Martel" w:date="2019-01-25T10:05:00Z">
               <w:rPr>
                 <w:rFonts w:ascii="Arial" w:hAnsi="Arial" w:cs="Arial"/>
                 <w:sz w:val="20"/>
@@ -757,7 +757,7 @@
           <w:rPr>
             <w:rStyle w:val="Hyperlink"/>
             <w:rFonts w:ascii="Tw Cen MT" w:hAnsi="Tw Cen MT" w:cs="Arial"/>
-            <w:rPrChange w:id="88" w:author="Michael Martel" w:date="2019-01-25T10:05:00Z">
+            <w:rPrChange w:id="86" w:author="Michael Martel" w:date="2019-01-25T10:05:00Z">
               <w:rPr>
                 <w:rStyle w:val="Hyperlink"/>
                 <w:rFonts w:ascii="Arial" w:hAnsi="Arial" w:cs="Arial"/>
@@ -772,46 +772,40 @@
     <w:p>
       <w:pPr>
         <w:rPr>
-          <w:moveFrom w:id="89" w:author="Michael Martel" w:date="2019-01-25T09:58:00Z"/>
-          <w:rFonts w:ascii="Tw Cen MT" w:hAnsi="Tw Cen MT" w:cs="Arial"/>
-          <w:rPrChange w:id="90" w:author="Michael Martel" w:date="2019-01-25T10:05:00Z">
+          <w:moveFrom w:id="87" w:author="Michael Martel" w:date="2019-01-25T09:58:00Z"/>
+          <w:rFonts w:ascii="Tw Cen MT" w:hAnsi="Tw Cen MT" w:cs="Arial"/>
+          <w:rPrChange w:id="88" w:author="Michael Martel" w:date="2019-01-25T10:05:00Z">
             <w:rPr>
-              <w:moveFrom w:id="91" w:author="Michael Martel" w:date="2019-01-25T09:58:00Z"/>
+              <w:moveFrom w:id="89" w:author="Michael Martel" w:date="2019-01-25T09:58:00Z"/>
               <w:rFonts w:ascii="Arial" w:hAnsi="Arial" w:cs="Arial"/>
               <w:sz w:val="20"/>
             </w:rPr>
           </w:rPrChange>
         </w:rPr>
-        <w:pPrChange w:id="92" w:author="Michael Martel" w:date="2019-01-25T09:58:00Z">
-          <w:pPr/>
-        </w:pPrChange>
-      </w:pPr>
-    </w:p>
-    <w:p>
-      <w:pPr>
-        <w:rPr>
-          <w:moveFrom w:id="93" w:author="Michael Martel" w:date="2019-01-25T09:58:00Z"/>
+      </w:pPr>
+    </w:p>
+    <w:p>
+      <w:pPr>
+        <w:rPr>
+          <w:moveFrom w:id="90" w:author="Michael Martel" w:date="2019-01-25T09:58:00Z"/>
           <w:rFonts w:ascii="Tw Cen MT" w:hAnsi="Tw Cen MT" w:cs="Arial"/>
           <w:b/>
-          <w:rPrChange w:id="94" w:author="Michael Martel" w:date="2019-01-25T10:05:00Z">
+          <w:rPrChange w:id="91" w:author="Michael Martel" w:date="2019-01-25T10:05:00Z">
             <w:rPr>
-              <w:moveFrom w:id="95" w:author="Michael Martel" w:date="2019-01-25T09:58:00Z"/>
+              <w:moveFrom w:id="92" w:author="Michael Martel" w:date="2019-01-25T09:58:00Z"/>
               <w:rFonts w:ascii="Arial" w:hAnsi="Arial" w:cs="Arial"/>
               <w:b/>
               <w:sz w:val="20"/>
             </w:rPr>
           </w:rPrChange>
         </w:rPr>
-        <w:pPrChange w:id="96" w:author="Michael Martel" w:date="2019-01-25T09:58:00Z">
-          <w:pPr/>
-        </w:pPrChange>
-      </w:pPr>
-      <w:moveFrom w:id="97" w:author="Michael Martel" w:date="2019-01-25T09:58:00Z">
+      </w:pPr>
+      <w:moveFrom w:id="93" w:author="Michael Martel" w:date="2019-01-25T09:58:00Z">
         <w:r>
           <w:rPr>
             <w:rFonts w:ascii="Tw Cen MT" w:hAnsi="Tw Cen MT" w:cs="Arial"/>
             <w:b/>
-            <w:rPrChange w:id="98" w:author="Michael Martel" w:date="2019-01-25T10:05:00Z">
+            <w:rPrChange w:id="94" w:author="Michael Martel" w:date="2019-01-25T10:05:00Z">
               <w:rPr>
                 <w:rFonts w:ascii="Arial" w:hAnsi="Arial" w:cs="Arial"/>
                 <w:b/>
@@ -826,28 +820,25 @@
     <w:p>
       <w:pPr>
         <w:rPr>
-          <w:moveFrom w:id="99" w:author="Michael Martel" w:date="2019-01-25T09:58:00Z"/>
+          <w:moveFrom w:id="95" w:author="Michael Martel" w:date="2019-01-25T09:58:00Z"/>
           <w:rStyle w:val="Hyperlink"/>
           <w:rFonts w:ascii="Tw Cen MT" w:hAnsi="Tw Cen MT" w:cs="Arial"/>
-          <w:rPrChange w:id="100" w:author="Michael Martel" w:date="2019-01-25T10:05:00Z">
+          <w:rPrChange w:id="96" w:author="Michael Martel" w:date="2019-01-25T10:05:00Z">
             <w:rPr>
-              <w:moveFrom w:id="101" w:author="Michael Martel" w:date="2019-01-25T09:58:00Z"/>
+              <w:moveFrom w:id="97" w:author="Michael Martel" w:date="2019-01-25T09:58:00Z"/>
               <w:rStyle w:val="Hyperlink"/>
               <w:rFonts w:ascii="Arial" w:hAnsi="Arial" w:cs="Arial"/>
               <w:sz w:val="20"/>
             </w:rPr>
           </w:rPrChange>
         </w:rPr>
-        <w:pPrChange w:id="102" w:author="Michael Martel" w:date="2019-01-25T09:58:00Z">
-          <w:pPr/>
-        </w:pPrChange>
-      </w:pPr>
-      <w:moveFrom w:id="103" w:author="Michael Martel" w:date="2019-01-25T09:58:00Z">
+      </w:pPr>
+      <w:moveFrom w:id="98" w:author="Michael Martel" w:date="2019-01-25T09:58:00Z">
         <w:r>
           <w:rPr>
             <w:rStyle w:val="Hyperlink"/>
             <w:rFonts w:ascii="Tw Cen MT" w:hAnsi="Tw Cen MT" w:cs="Arial"/>
-            <w:rPrChange w:id="104" w:author="Michael Martel" w:date="2019-01-25T10:05:00Z">
+            <w:rPrChange w:id="99" w:author="Michael Martel" w:date="2019-01-25T10:05:00Z">
               <w:rPr>
                 <w:rStyle w:val="Hyperlink"/>
                 <w:rFonts w:ascii="Arial" w:hAnsi="Arial" w:cs="Arial"/>
@@ -861,7 +852,7 @@
           <w:rPr>
             <w:rStyle w:val="Hyperlink"/>
             <w:rFonts w:ascii="Tw Cen MT" w:hAnsi="Tw Cen MT" w:cs="Arial"/>
-            <w:rPrChange w:id="105" w:author="Michael Martel" w:date="2019-01-25T10:05:00Z">
+            <w:rPrChange w:id="100" w:author="Michael Martel" w:date="2019-01-25T10:05:00Z">
               <w:rPr>
                 <w:rStyle w:val="Hyperlink"/>
                 <w:rFonts w:ascii="Arial" w:hAnsi="Arial" w:cs="Arial"/>
@@ -875,7 +866,7 @@
           <w:rPr>
             <w:rStyle w:val="Hyperlink"/>
             <w:rFonts w:ascii="Tw Cen MT" w:hAnsi="Tw Cen MT" w:cs="Arial"/>
-            <w:rPrChange w:id="106" w:author="Michael Martel" w:date="2019-01-25T10:05:00Z">
+            <w:rPrChange w:id="101" w:author="Michael Martel" w:date="2019-01-25T10:05:00Z">
               <w:rPr>
                 <w:rStyle w:val="Hyperlink"/>
                 <w:rFonts w:ascii="Arial" w:hAnsi="Arial" w:cs="Arial"/>
@@ -889,7 +880,7 @@
           <w:rPr>
             <w:rStyle w:val="Hyperlink"/>
             <w:rFonts w:ascii="Tw Cen MT" w:hAnsi="Tw Cen MT" w:cs="Arial"/>
-            <w:rPrChange w:id="107" w:author="Michael Martel" w:date="2019-01-25T10:05:00Z">
+            <w:rPrChange w:id="102" w:author="Michael Martel" w:date="2019-01-25T10:05:00Z">
               <w:rPr>
                 <w:rStyle w:val="Hyperlink"/>
                 <w:rFonts w:ascii="Arial" w:hAnsi="Arial" w:cs="Arial"/>
@@ -903,7 +894,7 @@
           <w:rPr>
             <w:rStyle w:val="Hyperlink"/>
             <w:rFonts w:ascii="Tw Cen MT" w:hAnsi="Tw Cen MT" w:cs="Arial"/>
-            <w:rPrChange w:id="108" w:author="Michael Martel" w:date="2019-01-25T10:05:00Z">
+            <w:rPrChange w:id="103" w:author="Michael Martel" w:date="2019-01-25T10:05:00Z">
               <w:rPr>
                 <w:rStyle w:val="Hyperlink"/>
                 <w:rFonts w:ascii="Arial" w:hAnsi="Arial" w:cs="Arial"/>
@@ -915,20 +906,20 @@
         </w:r>
       </w:moveFrom>
     </w:p>
-    <w:moveFromRangeEnd w:id="83"/>
+    <w:moveFromRangeEnd w:id="81"/>
     <w:p>
       <w:pPr>
         <w:rPr>
           <w:rFonts w:ascii="Tw Cen MT" w:hAnsi="Tw Cen MT" w:cs="Arial"/>
           <w:b/>
           <w:sz w:val="36"/>
-          <w:rPrChange w:id="109" w:author="Michael Martel" w:date="2019-01-25T10:05:00Z">
+          <w:rPrChange w:id="104" w:author="Michael Martel" w:date="2019-01-25T10:05:00Z">
             <w:rPr>
               <w:color w:val="auto"/>
             </w:rPr>
           </w:rPrChange>
         </w:rPr>
-        <w:pPrChange w:id="110" w:author="Michael Martel" w:date="2019-01-25T09:58:00Z">
+        <w:pPrChange w:id="105" w:author="Michael Martel" w:date="2019-01-25T09:58:00Z">
           <w:pPr>
             <w:pStyle w:val="Heading1"/>
           </w:pPr>
@@ -939,24 +930,21 @@
           <w:rFonts w:ascii="Tw Cen MT" w:hAnsi="Tw Cen MT" w:cs="Arial"/>
           <w:b/>
           <w:sz w:val="36"/>
-          <w:rPrChange w:id="111" w:author="Michael Martel" w:date="2019-01-25T10:05:00Z">
-            <w:rPr>
-              <w:color w:val="auto"/>
-            </w:rPr>
+          <w:rPrChange w:id="106" w:author="Michael Martel" w:date="2019-01-25T10:05:00Z">
+            <w:rPr/>
           </w:rPrChange>
         </w:rPr>
         <w:t>Phase details</w:t>
       </w:r>
-      <w:ins w:id="112" w:author="Michael Martel" w:date="2019-01-23T11:54:00Z">
+      <w:ins w:id="107" w:author="Michael Martel" w:date="2019-01-23T11:54:00Z">
         <w:r>
           <w:rPr>
             <w:rFonts w:ascii="Tw Cen MT" w:hAnsi="Tw Cen MT" w:cs="Arial"/>
             <w:b/>
             <w:sz w:val="36"/>
-            <w:rPrChange w:id="113" w:author="Michael Martel" w:date="2019-01-25T10:05:00Z">
+            <w:rPrChange w:id="108" w:author="Michael Martel" w:date="2019-01-25T10:05:00Z">
               <w:rPr>
                 <w:b/>
-                <w:color w:val="auto"/>
               </w:rPr>
             </w:rPrChange>
           </w:rPr>
@@ -969,16 +957,16 @@
         <w:rPr>
           <w:rFonts w:ascii="Tw Cen MT" w:hAnsi="Tw Cen MT" w:cs="Arial"/>
           <w:sz w:val="24"/>
-          <w:rPrChange w:id="114" w:author="Michael Martel" w:date="2019-01-25T10:05:00Z">
-            <w:rPr/>
-          </w:rPrChange>
-        </w:rPr>
-      </w:pPr>
-      <w:r>
-        <w:rPr>
-          <w:rFonts w:ascii="Tw Cen MT" w:hAnsi="Tw Cen MT" w:cs="Arial"/>
-          <w:sz w:val="24"/>
-          <w:rPrChange w:id="115" w:author="Michael Martel" w:date="2019-01-25T10:05:00Z">
+          <w:rPrChange w:id="109" w:author="Michael Martel" w:date="2019-01-25T10:05:00Z">
+            <w:rPr/>
+          </w:rPrChange>
+        </w:rPr>
+      </w:pPr>
+      <w:r>
+        <w:rPr>
+          <w:rFonts w:ascii="Tw Cen MT" w:hAnsi="Tw Cen MT" w:cs="Arial"/>
+          <w:sz w:val="24"/>
+          <w:rPrChange w:id="110" w:author="Michael Martel" w:date="2019-01-25T10:05:00Z">
             <w:rPr/>
           </w:rPrChange>
         </w:rPr>
@@ -990,7 +978,7 @@
         <w:rPr>
           <w:rFonts w:ascii="Tw Cen MT" w:hAnsi="Tw Cen MT" w:cs="Arial"/>
           <w:sz w:val="24"/>
-          <w:rPrChange w:id="116" w:author="Michael Martel" w:date="2019-01-25T10:05:00Z">
+          <w:rPrChange w:id="111" w:author="Michael Martel" w:date="2019-01-25T10:05:00Z">
             <w:rPr/>
           </w:rPrChange>
         </w:rPr>
@@ -1000,7 +988,7 @@
           <w:rFonts w:ascii="Tw Cen MT" w:hAnsi="Tw Cen MT" w:cs="Arial"/>
           <w:b/>
           <w:sz w:val="24"/>
-          <w:rPrChange w:id="117" w:author="Michael Martel" w:date="2019-01-25T10:05:00Z">
+          <w:rPrChange w:id="112" w:author="Michael Martel" w:date="2019-01-25T10:05:00Z">
             <w:rPr>
               <w:b/>
             </w:rPr>
@@ -1012,62 +1000,62 @@
         <w:rPr>
           <w:rFonts w:ascii="Tw Cen MT" w:hAnsi="Tw Cen MT" w:cs="Arial"/>
           <w:sz w:val="24"/>
+          <w:rPrChange w:id="113" w:author="Michael Martel" w:date="2019-01-25T10:05:00Z">
+            <w:rPr/>
+          </w:rPrChange>
+        </w:rPr>
+        <w:t xml:space="preserve"> contains the user stories with foundational functions and design. The </w:t>
+      </w:r>
+      <w:del w:id="114" w:author="Michael Martel" w:date="2019-01-25T09:59:00Z">
+        <w:r>
+          <w:rPr>
+            <w:rFonts w:ascii="Tw Cen MT" w:hAnsi="Tw Cen MT" w:cs="Arial"/>
+            <w:sz w:val="24"/>
+            <w:rPrChange w:id="115" w:author="Michael Martel" w:date="2019-01-25T10:05:00Z">
+              <w:rPr/>
+            </w:rPrChange>
+          </w:rPr>
+          <w:delText xml:space="preserve">artifacts (link or where to go should go here) </w:delText>
+        </w:r>
+      </w:del>
+      <w:r>
+        <w:rPr>
+          <w:rFonts w:ascii="Tw Cen MT" w:hAnsi="Tw Cen MT" w:cs="Arial"/>
+          <w:sz w:val="24"/>
+          <w:rPrChange w:id="116" w:author="Michael Martel" w:date="2019-01-25T10:05:00Z">
+            <w:rPr/>
+          </w:rPrChange>
+        </w:rPr>
+        <w:t xml:space="preserve">of this phase define </w:t>
+      </w:r>
+      <w:proofErr w:type="gramStart"/>
+      <w:r>
+        <w:rPr>
+          <w:rFonts w:ascii="Tw Cen MT" w:hAnsi="Tw Cen MT" w:cs="Arial"/>
+          <w:sz w:val="24"/>
+          <w:rPrChange w:id="117" w:author="Michael Martel" w:date="2019-01-25T10:05:00Z">
+            <w:rPr/>
+          </w:rPrChange>
+        </w:rPr>
+        <w:t>all of</w:t>
+      </w:r>
+      <w:proofErr w:type="gramEnd"/>
+      <w:r>
+        <w:rPr>
+          <w:rFonts w:ascii="Tw Cen MT" w:hAnsi="Tw Cen MT" w:cs="Arial"/>
+          <w:sz w:val="24"/>
           <w:rPrChange w:id="118" w:author="Michael Martel" w:date="2019-01-25T10:05:00Z">
             <w:rPr/>
           </w:rPrChange>
         </w:rPr>
-        <w:t xml:space="preserve"> contains the user stories with foundational functions and design. The </w:t>
-      </w:r>
-      <w:del w:id="119" w:author="Michael Martel" w:date="2019-01-25T09:59:00Z">
+        <w:t xml:space="preserve"> the work going forward. This work was entirely carried out by the DED team</w:t>
+      </w:r>
+      <w:ins w:id="119" w:author="Michael Martel" w:date="2019-01-25T10:00:00Z">
         <w:r>
           <w:rPr>
             <w:rFonts w:ascii="Tw Cen MT" w:hAnsi="Tw Cen MT" w:cs="Arial"/>
             <w:sz w:val="24"/>
             <w:rPrChange w:id="120" w:author="Michael Martel" w:date="2019-01-25T10:05:00Z">
-              <w:rPr/>
-            </w:rPrChange>
-          </w:rPr>
-          <w:delText xml:space="preserve">artifacts (link or where to go should go here) </w:delText>
-        </w:r>
-      </w:del>
-      <w:r>
-        <w:rPr>
-          <w:rFonts w:ascii="Tw Cen MT" w:hAnsi="Tw Cen MT" w:cs="Arial"/>
-          <w:sz w:val="24"/>
-          <w:rPrChange w:id="121" w:author="Michael Martel" w:date="2019-01-25T10:05:00Z">
-            <w:rPr/>
-          </w:rPrChange>
-        </w:rPr>
-        <w:t xml:space="preserve">of this phase define </w:t>
-      </w:r>
-      <w:proofErr w:type="gramStart"/>
-      <w:r>
-        <w:rPr>
-          <w:rFonts w:ascii="Tw Cen MT" w:hAnsi="Tw Cen MT" w:cs="Arial"/>
-          <w:sz w:val="24"/>
-          <w:rPrChange w:id="122" w:author="Michael Martel" w:date="2019-01-25T10:05:00Z">
-            <w:rPr/>
-          </w:rPrChange>
-        </w:rPr>
-        <w:t>all of</w:t>
-      </w:r>
-      <w:proofErr w:type="gramEnd"/>
-      <w:r>
-        <w:rPr>
-          <w:rFonts w:ascii="Tw Cen MT" w:hAnsi="Tw Cen MT" w:cs="Arial"/>
-          <w:sz w:val="24"/>
-          <w:rPrChange w:id="123" w:author="Michael Martel" w:date="2019-01-25T10:05:00Z">
-            <w:rPr/>
-          </w:rPrChange>
-        </w:rPr>
-        <w:t xml:space="preserve"> the work going forward. This work was entirely carried out by the DED team</w:t>
-      </w:r>
-      <w:ins w:id="124" w:author="Michael Martel" w:date="2019-01-25T10:00:00Z">
-        <w:r>
-          <w:rPr>
-            <w:rFonts w:ascii="Tw Cen MT" w:hAnsi="Tw Cen MT" w:cs="Arial"/>
-            <w:sz w:val="24"/>
-            <w:rPrChange w:id="125" w:author="Michael Martel" w:date="2019-01-25T10:05:00Z">
               <w:rPr>
                 <w:rFonts w:ascii="Tw Cen MT" w:hAnsi="Tw Cen MT" w:cs="Arial"/>
                 <w:sz w:val="28"/>
@@ -1077,12 +1065,12 @@
           <w:t>.</w:t>
         </w:r>
       </w:ins>
-      <w:del w:id="126" w:author="Michael Martel" w:date="2019-01-25T10:00:00Z">
-        <w:r>
-          <w:rPr>
-            <w:rFonts w:ascii="Tw Cen MT" w:hAnsi="Tw Cen MT" w:cs="Arial"/>
-            <w:sz w:val="24"/>
-            <w:rPrChange w:id="127" w:author="Michael Martel" w:date="2019-01-25T10:05:00Z">
+      <w:del w:id="121" w:author="Michael Martel" w:date="2019-01-25T10:00:00Z">
+        <w:r>
+          <w:rPr>
+            <w:rFonts w:ascii="Tw Cen MT" w:hAnsi="Tw Cen MT" w:cs="Arial"/>
+            <w:sz w:val="24"/>
+            <w:rPrChange w:id="122" w:author="Michael Martel" w:date="2019-01-25T10:05:00Z">
               <w:rPr/>
             </w:rPrChange>
           </w:rPr>
@@ -1095,7 +1083,7 @@
         <w:rPr>
           <w:rFonts w:ascii="Tw Cen MT" w:hAnsi="Tw Cen MT" w:cs="Arial"/>
           <w:sz w:val="24"/>
-          <w:rPrChange w:id="128" w:author="Michael Martel" w:date="2019-01-25T10:05:00Z">
+          <w:rPrChange w:id="123" w:author="Michael Martel" w:date="2019-01-25T10:05:00Z">
             <w:rPr/>
           </w:rPrChange>
         </w:rPr>
@@ -1105,7 +1093,7 @@
           <w:rFonts w:ascii="Tw Cen MT" w:hAnsi="Tw Cen MT" w:cs="Arial"/>
           <w:b/>
           <w:sz w:val="24"/>
-          <w:rPrChange w:id="129" w:author="Michael Martel" w:date="2019-01-25T10:05:00Z">
+          <w:rPrChange w:id="124" w:author="Michael Martel" w:date="2019-01-25T10:05:00Z">
             <w:rPr>
               <w:b/>
             </w:rPr>
@@ -1117,7 +1105,7 @@
         <w:rPr>
           <w:rFonts w:ascii="Tw Cen MT" w:hAnsi="Tw Cen MT" w:cs="Arial"/>
           <w:sz w:val="24"/>
-          <w:rPrChange w:id="130" w:author="Michael Martel" w:date="2019-01-25T10:05:00Z">
+          <w:rPrChange w:id="125" w:author="Michael Martel" w:date="2019-01-25T10:05:00Z">
             <w:rPr/>
           </w:rPrChange>
         </w:rPr>
@@ -1127,7 +1115,7 @@
         <w:rPr>
           <w:rFonts w:ascii="Tw Cen MT" w:hAnsi="Tw Cen MT" w:cs="Arial"/>
           <w:sz w:val="24"/>
-          <w:rPrChange w:id="131" w:author="Michael Martel" w:date="2019-01-25T10:05:00Z">
+          <w:rPrChange w:id="126" w:author="Michael Martel" w:date="2019-01-25T10:05:00Z">
             <w:rPr/>
           </w:rPrChange>
         </w:rPr>
@@ -1139,7 +1127,7 @@
         <w:rPr>
           <w:rFonts w:ascii="Tw Cen MT" w:hAnsi="Tw Cen MT" w:cs="Arial"/>
           <w:sz w:val="24"/>
-          <w:rPrChange w:id="132" w:author="Michael Martel" w:date="2019-01-25T10:05:00Z">
+          <w:rPrChange w:id="127" w:author="Michael Martel" w:date="2019-01-25T10:05:00Z">
             <w:rPr/>
           </w:rPrChange>
         </w:rPr>
@@ -1149,7 +1137,7 @@
           <w:rFonts w:ascii="Tw Cen MT" w:hAnsi="Tw Cen MT" w:cs="Arial"/>
           <w:b/>
           <w:sz w:val="24"/>
-          <w:rPrChange w:id="133" w:author="Michael Martel" w:date="2019-01-25T10:05:00Z">
+          <w:rPrChange w:id="128" w:author="Michael Martel" w:date="2019-01-25T10:05:00Z">
             <w:rPr>
               <w:b/>
             </w:rPr>
@@ -1157,13 +1145,13 @@
         </w:rPr>
         <w:t xml:space="preserve">Phase </w:t>
       </w:r>
-      <w:del w:id="134" w:author="Michael Martel" w:date="2019-01-25T09:59:00Z">
+      <w:del w:id="129" w:author="Michael Martel" w:date="2019-01-25T09:59:00Z">
         <w:r>
           <w:rPr>
             <w:rFonts w:ascii="Tw Cen MT" w:hAnsi="Tw Cen MT" w:cs="Arial"/>
             <w:b/>
             <w:sz w:val="24"/>
-            <w:rPrChange w:id="135" w:author="Michael Martel" w:date="2019-01-25T10:05:00Z">
+            <w:rPrChange w:id="130" w:author="Michael Martel" w:date="2019-01-25T10:05:00Z">
               <w:rPr>
                 <w:b/>
               </w:rPr>
@@ -1175,20 +1163,20 @@
           <w:rPr>
             <w:rFonts w:ascii="Tw Cen MT" w:hAnsi="Tw Cen MT" w:cs="Arial"/>
             <w:sz w:val="24"/>
-            <w:rPrChange w:id="136" w:author="Michael Martel" w:date="2019-01-25T10:05:00Z">
+            <w:rPrChange w:id="131" w:author="Michael Martel" w:date="2019-01-25T10:05:00Z">
               <w:rPr/>
             </w:rPrChange>
           </w:rPr>
           <w:delText xml:space="preserve"> </w:delText>
         </w:r>
       </w:del>
-      <w:ins w:id="137" w:author="Michael Martel" w:date="2019-01-25T09:59:00Z">
+      <w:ins w:id="132" w:author="Michael Martel" w:date="2019-01-25T09:59:00Z">
         <w:r>
           <w:rPr>
             <w:rFonts w:ascii="Tw Cen MT" w:hAnsi="Tw Cen MT" w:cs="Arial"/>
             <w:b/>
             <w:sz w:val="24"/>
-            <w:rPrChange w:id="138" w:author="Michael Martel" w:date="2019-01-25T10:05:00Z">
+            <w:rPrChange w:id="133" w:author="Michael Martel" w:date="2019-01-25T10:05:00Z">
               <w:rPr>
                 <w:b/>
               </w:rPr>
@@ -1201,7 +1189,7 @@
             <w:rFonts w:ascii="Tw Cen MT" w:hAnsi="Tw Cen MT" w:cs="Arial"/>
             <w:b/>
             <w:sz w:val="24"/>
-            <w:rPrChange w:id="139" w:author="Michael Martel" w:date="2019-01-25T10:05:00Z">
+            <w:rPrChange w:id="134" w:author="Michael Martel" w:date="2019-01-25T10:05:00Z">
               <w:rPr>
                 <w:rFonts w:ascii="Tw Cen MT" w:hAnsi="Tw Cen MT" w:cs="Arial"/>
                 <w:b/>
@@ -1215,7 +1203,7 @@
           <w:rPr>
             <w:rFonts w:ascii="Tw Cen MT" w:hAnsi="Tw Cen MT" w:cs="Arial"/>
             <w:sz w:val="24"/>
-            <w:rPrChange w:id="140" w:author="Michael Martel" w:date="2019-01-25T10:05:00Z">
+            <w:rPrChange w:id="135" w:author="Michael Martel" w:date="2019-01-25T10:05:00Z">
               <w:rPr/>
             </w:rPrChange>
           </w:rPr>
@@ -1226,18 +1214,18 @@
         <w:rPr>
           <w:rFonts w:ascii="Tw Cen MT" w:hAnsi="Tw Cen MT" w:cs="Arial"/>
           <w:sz w:val="24"/>
-          <w:rPrChange w:id="141" w:author="Michael Martel" w:date="2019-01-25T10:05:00Z">
+          <w:rPrChange w:id="136" w:author="Michael Martel" w:date="2019-01-25T10:05:00Z">
             <w:rPr/>
           </w:rPrChange>
         </w:rPr>
         <w:t>works on the functions and design which will appear under the "Teams I supervise" tab for the Supervisor user. This work will be carried out by the DED</w:t>
       </w:r>
-      <w:ins w:id="142" w:author="Michael Martel" w:date="2019-01-25T10:03:00Z">
-        <w:r>
-          <w:rPr>
-            <w:rFonts w:ascii="Tw Cen MT" w:hAnsi="Tw Cen MT" w:cs="Arial"/>
-            <w:sz w:val="24"/>
-            <w:rPrChange w:id="143" w:author="Michael Martel" w:date="2019-01-25T10:05:00Z">
+      <w:ins w:id="137" w:author="Michael Martel" w:date="2019-01-25T10:03:00Z">
+        <w:r>
+          <w:rPr>
+            <w:rFonts w:ascii="Tw Cen MT" w:hAnsi="Tw Cen MT" w:cs="Arial"/>
+            <w:sz w:val="24"/>
+            <w:rPrChange w:id="138" w:author="Michael Martel" w:date="2019-01-25T10:05:00Z">
               <w:rPr>
                 <w:rFonts w:ascii="Tw Cen MT" w:hAnsi="Tw Cen MT" w:cs="Arial"/>
                 <w:sz w:val="28"/>
@@ -1247,12 +1235,12 @@
           <w:t xml:space="preserve"> Team.</w:t>
         </w:r>
       </w:ins>
-      <w:del w:id="144" w:author="Michael Martel" w:date="2019-01-25T10:03:00Z">
-        <w:r>
-          <w:rPr>
-            <w:rFonts w:ascii="Tw Cen MT" w:hAnsi="Tw Cen MT" w:cs="Arial"/>
-            <w:sz w:val="24"/>
-            <w:rPrChange w:id="145" w:author="Michael Martel" w:date="2019-01-25T10:05:00Z">
+      <w:del w:id="139" w:author="Michael Martel" w:date="2019-01-25T10:03:00Z">
+        <w:r>
+          <w:rPr>
+            <w:rFonts w:ascii="Tw Cen MT" w:hAnsi="Tw Cen MT" w:cs="Arial"/>
+            <w:sz w:val="24"/>
+            <w:rPrChange w:id="140" w:author="Michael Martel" w:date="2019-01-25T10:05:00Z">
               <w:rPr/>
             </w:rPrChange>
           </w:rPr>
@@ -1265,7 +1253,7 @@
         <w:rPr>
           <w:rFonts w:ascii="Tw Cen MT" w:hAnsi="Tw Cen MT" w:cs="Arial"/>
           <w:sz w:val="24"/>
-          <w:rPrChange w:id="146" w:author="Michael Martel" w:date="2019-01-25T10:05:00Z">
+          <w:rPrChange w:id="141" w:author="Michael Martel" w:date="2019-01-25T10:05:00Z">
             <w:rPr/>
           </w:rPrChange>
         </w:rPr>
@@ -1275,7 +1263,7 @@
           <w:rFonts w:ascii="Tw Cen MT" w:hAnsi="Tw Cen MT" w:cs="Arial"/>
           <w:b/>
           <w:sz w:val="24"/>
-          <w:rPrChange w:id="147" w:author="Michael Martel" w:date="2019-01-25T10:05:00Z">
+          <w:rPrChange w:id="142" w:author="Michael Martel" w:date="2019-01-25T10:05:00Z">
             <w:rPr>
               <w:b/>
             </w:rPr>
@@ -1283,13 +1271,13 @@
         </w:rPr>
         <w:t xml:space="preserve">Phase </w:t>
       </w:r>
-      <w:del w:id="148" w:author="Michael Martel" w:date="2019-01-25T09:59:00Z">
+      <w:del w:id="143" w:author="Michael Martel" w:date="2019-01-25T09:59:00Z">
         <w:r>
           <w:rPr>
             <w:rFonts w:ascii="Tw Cen MT" w:hAnsi="Tw Cen MT" w:cs="Arial"/>
             <w:b/>
             <w:sz w:val="24"/>
-            <w:rPrChange w:id="149" w:author="Michael Martel" w:date="2019-01-25T10:05:00Z">
+            <w:rPrChange w:id="144" w:author="Michael Martel" w:date="2019-01-25T10:05:00Z">
               <w:rPr>
                 <w:b/>
               </w:rPr>
@@ -1301,20 +1289,20 @@
           <w:rPr>
             <w:rFonts w:ascii="Tw Cen MT" w:hAnsi="Tw Cen MT" w:cs="Arial"/>
             <w:sz w:val="24"/>
-            <w:rPrChange w:id="150" w:author="Michael Martel" w:date="2019-01-25T10:05:00Z">
+            <w:rPrChange w:id="145" w:author="Michael Martel" w:date="2019-01-25T10:05:00Z">
               <w:rPr/>
             </w:rPrChange>
           </w:rPr>
           <w:delText xml:space="preserve"> </w:delText>
         </w:r>
       </w:del>
-      <w:ins w:id="151" w:author="Michael Martel" w:date="2019-01-25T09:59:00Z">
+      <w:ins w:id="146" w:author="Michael Martel" w:date="2019-01-25T09:59:00Z">
         <w:r>
           <w:rPr>
             <w:rFonts w:ascii="Tw Cen MT" w:hAnsi="Tw Cen MT" w:cs="Arial"/>
             <w:b/>
             <w:sz w:val="24"/>
-            <w:rPrChange w:id="152" w:author="Michael Martel" w:date="2019-01-25T10:05:00Z">
+            <w:rPrChange w:id="147" w:author="Michael Martel" w:date="2019-01-25T10:05:00Z">
               <w:rPr>
                 <w:b/>
               </w:rPr>
@@ -1327,7 +1315,7 @@
             <w:rFonts w:ascii="Tw Cen MT" w:hAnsi="Tw Cen MT" w:cs="Arial"/>
             <w:b/>
             <w:sz w:val="24"/>
-            <w:rPrChange w:id="153" w:author="Michael Martel" w:date="2019-01-25T10:05:00Z">
+            <w:rPrChange w:id="148" w:author="Michael Martel" w:date="2019-01-25T10:05:00Z">
               <w:rPr>
                 <w:rFonts w:ascii="Tw Cen MT" w:hAnsi="Tw Cen MT" w:cs="Arial"/>
                 <w:b/>
@@ -1342,18 +1330,18 @@
         <w:rPr>
           <w:rFonts w:ascii="Tw Cen MT" w:hAnsi="Tw Cen MT" w:cs="Arial"/>
           <w:sz w:val="24"/>
-          <w:rPrChange w:id="154" w:author="Michael Martel" w:date="2019-01-25T10:05:00Z">
+          <w:rPrChange w:id="149" w:author="Michael Martel" w:date="2019-01-25T10:05:00Z">
             <w:rPr/>
           </w:rPrChange>
         </w:rPr>
         <w:t>works on the functions appearing under the "My team" tab for the Staff user, as well as the design for the Supervisor managing their approval requests.</w:t>
       </w:r>
-      <w:del w:id="155" w:author="Michael Martel" w:date="2019-01-25T10:03:00Z">
-        <w:r>
-          <w:rPr>
-            <w:rFonts w:ascii="Tw Cen MT" w:hAnsi="Tw Cen MT" w:cs="Arial"/>
-            <w:sz w:val="24"/>
-            <w:rPrChange w:id="156" w:author="Michael Martel" w:date="2019-01-25T10:05:00Z">
+      <w:del w:id="150" w:author="Michael Martel" w:date="2019-01-25T10:03:00Z">
+        <w:r>
+          <w:rPr>
+            <w:rFonts w:ascii="Tw Cen MT" w:hAnsi="Tw Cen MT" w:cs="Arial"/>
+            <w:sz w:val="24"/>
+            <w:rPrChange w:id="151" w:author="Michael Martel" w:date="2019-01-25T10:05:00Z">
               <w:rPr/>
             </w:rPrChange>
           </w:rPr>
@@ -1366,7 +1354,7 @@
         <w:rPr>
           <w:rFonts w:ascii="Tw Cen MT" w:hAnsi="Tw Cen MT" w:cs="Arial"/>
           <w:sz w:val="24"/>
-          <w:rPrChange w:id="157" w:author="Michael Martel" w:date="2019-01-25T10:05:00Z">
+          <w:rPrChange w:id="152" w:author="Michael Martel" w:date="2019-01-25T10:05:00Z">
             <w:rPr/>
           </w:rPrChange>
         </w:rPr>
@@ -1376,7 +1364,7 @@
           <w:rFonts w:ascii="Tw Cen MT" w:hAnsi="Tw Cen MT" w:cs="Arial"/>
           <w:b/>
           <w:sz w:val="24"/>
-          <w:rPrChange w:id="158" w:author="Michael Martel" w:date="2019-01-25T10:09:00Z">
+          <w:rPrChange w:id="153" w:author="Michael Martel" w:date="2019-01-25T10:09:00Z">
             <w:rPr>
               <w:b/>
             </w:rPr>
@@ -1389,19 +1377,19 @@
           <w:rFonts w:ascii="Tw Cen MT" w:hAnsi="Tw Cen MT" w:cs="Arial"/>
           <w:b/>
           <w:sz w:val="24"/>
-          <w:rPrChange w:id="159" w:author="Michael Martel" w:date="2019-01-25T10:09:00Z">
+          <w:rPrChange w:id="154" w:author="Michael Martel" w:date="2019-01-25T10:09:00Z">
             <w:rPr/>
           </w:rPrChange>
         </w:rPr>
         <w:t xml:space="preserve"> </w:t>
       </w:r>
-      <w:ins w:id="160" w:author="Michael Martel" w:date="2019-01-25T10:09:00Z">
+      <w:ins w:id="155" w:author="Michael Martel" w:date="2019-01-25T10:09:00Z">
         <w:r>
           <w:rPr>
             <w:rFonts w:ascii="Tw Cen MT" w:hAnsi="Tw Cen MT" w:cs="Arial"/>
             <w:b/>
             <w:sz w:val="24"/>
-            <w:rPrChange w:id="161" w:author="Michael Martel" w:date="2019-01-25T10:09:00Z">
+            <w:rPrChange w:id="156" w:author="Michael Martel" w:date="2019-01-25T10:09:00Z">
               <w:rPr>
                 <w:rFonts w:ascii="Tw Cen MT" w:hAnsi="Tw Cen MT" w:cs="Arial"/>
                 <w:sz w:val="24"/>
@@ -1422,30 +1410,30 @@
         <w:rPr>
           <w:rFonts w:ascii="Tw Cen MT" w:hAnsi="Tw Cen MT" w:cs="Arial"/>
           <w:sz w:val="24"/>
-          <w:rPrChange w:id="162" w:author="Michael Martel" w:date="2019-01-25T10:05:00Z">
+          <w:rPrChange w:id="157" w:author="Michael Martel" w:date="2019-01-25T10:05:00Z">
             <w:rPr/>
           </w:rPrChange>
         </w:rPr>
         <w:t>works on the notification engine for all necessary interactions as defined in the workflow document</w:t>
       </w:r>
-      <w:del w:id="163" w:author="Michael Martel" w:date="2019-01-25T10:03:00Z">
-        <w:r>
-          <w:rPr>
-            <w:rFonts w:ascii="Tw Cen MT" w:hAnsi="Tw Cen MT" w:cs="Arial"/>
-            <w:sz w:val="24"/>
-            <w:rPrChange w:id="164" w:author="Michael Martel" w:date="2019-01-25T10:05:00Z">
+      <w:del w:id="158" w:author="Michael Martel" w:date="2019-01-25T10:03:00Z">
+        <w:r>
+          <w:rPr>
+            <w:rFonts w:ascii="Tw Cen MT" w:hAnsi="Tw Cen MT" w:cs="Arial"/>
+            <w:sz w:val="24"/>
+            <w:rPrChange w:id="159" w:author="Michael Martel" w:date="2019-01-25T10:05:00Z">
               <w:rPr/>
             </w:rPrChange>
           </w:rPr>
           <w:delText xml:space="preserve"> (link). It will be carried out by ____ and is expected to be finished by (date).</w:delText>
         </w:r>
       </w:del>
-      <w:ins w:id="165" w:author="Michael Martel" w:date="2019-01-25T10:03:00Z">
-        <w:r>
-          <w:rPr>
-            <w:rFonts w:ascii="Tw Cen MT" w:hAnsi="Tw Cen MT" w:cs="Arial"/>
-            <w:sz w:val="24"/>
-            <w:rPrChange w:id="166" w:author="Michael Martel" w:date="2019-01-25T10:05:00Z">
+      <w:ins w:id="160" w:author="Michael Martel" w:date="2019-01-25T10:03:00Z">
+        <w:r>
+          <w:rPr>
+            <w:rFonts w:ascii="Tw Cen MT" w:hAnsi="Tw Cen MT" w:cs="Arial"/>
+            <w:sz w:val="24"/>
+            <w:rPrChange w:id="161" w:author="Michael Martel" w:date="2019-01-25T10:05:00Z">
               <w:rPr>
                 <w:rFonts w:ascii="Tw Cen MT" w:hAnsi="Tw Cen MT" w:cs="Arial"/>
                 <w:sz w:val="28"/>
@@ -1459,12 +1447,12 @@
     <w:p>
       <w:pPr>
         <w:rPr>
-          <w:del w:id="167" w:author="Michael Martel" w:date="2019-01-25T10:05:00Z"/>
-          <w:rFonts w:ascii="Tw Cen MT" w:hAnsi="Tw Cen MT" w:cs="Arial"/>
-          <w:sz w:val="24"/>
-          <w:rPrChange w:id="168" w:author="Michael Martel" w:date="2019-01-25T10:05:00Z">
+          <w:del w:id="162" w:author="Michael Martel" w:date="2019-01-25T10:05:00Z"/>
+          <w:rFonts w:ascii="Tw Cen MT" w:hAnsi="Tw Cen MT" w:cs="Arial"/>
+          <w:sz w:val="24"/>
+          <w:rPrChange w:id="163" w:author="Michael Martel" w:date="2019-01-25T10:05:00Z">
             <w:rPr>
-              <w:del w:id="169" w:author="Michael Martel" w:date="2019-01-25T10:05:00Z"/>
+              <w:del w:id="164" w:author="Michael Martel" w:date="2019-01-25T10:05:00Z"/>
             </w:rPr>
           </w:rPrChange>
         </w:rPr>
@@ -1474,7 +1462,7 @@
           <w:rFonts w:ascii="Tw Cen MT" w:hAnsi="Tw Cen MT" w:cs="Arial"/>
           <w:b/>
           <w:sz w:val="24"/>
-          <w:rPrChange w:id="170" w:author="Michael Martel" w:date="2019-01-25T10:05:00Z">
+          <w:rPrChange w:id="165" w:author="Michael Martel" w:date="2019-01-25T10:05:00Z">
             <w:rPr>
               <w:b/>
             </w:rPr>
@@ -1482,13 +1470,13 @@
         </w:rPr>
         <w:t>Phase 4</w:t>
       </w:r>
-      <w:ins w:id="171" w:author="Michael Martel" w:date="2019-01-25T10:04:00Z">
+      <w:ins w:id="166" w:author="Michael Martel" w:date="2019-01-25T10:04:00Z">
         <w:r>
           <w:rPr>
             <w:rFonts w:ascii="Tw Cen MT" w:hAnsi="Tw Cen MT" w:cs="Arial"/>
             <w:b/>
             <w:sz w:val="24"/>
-            <w:rPrChange w:id="172" w:author="Michael Martel" w:date="2019-01-25T10:05:00Z">
+            <w:rPrChange w:id="167" w:author="Michael Martel" w:date="2019-01-25T10:05:00Z">
               <w:rPr>
                 <w:rFonts w:ascii="Tw Cen MT" w:hAnsi="Tw Cen MT" w:cs="Arial"/>
                 <w:b/>
@@ -1503,18 +1491,18 @@
         <w:rPr>
           <w:rFonts w:ascii="Tw Cen MT" w:hAnsi="Tw Cen MT" w:cs="Arial"/>
           <w:sz w:val="24"/>
-          <w:rPrChange w:id="173" w:author="Michael Martel" w:date="2019-01-25T10:05:00Z">
+          <w:rPrChange w:id="168" w:author="Michael Martel" w:date="2019-01-25T10:05:00Z">
             <w:rPr/>
           </w:rPrChange>
         </w:rPr>
         <w:t xml:space="preserve"> is split into two sections as work during this phase can occur synchronously. Both phase A and B work on the Org chart, and different types of users registering to the system</w:t>
       </w:r>
-      <w:ins w:id="174" w:author="Michael Martel" w:date="2019-01-25T10:04:00Z">
-        <w:r>
-          <w:rPr>
-            <w:rFonts w:ascii="Tw Cen MT" w:hAnsi="Tw Cen MT" w:cs="Arial"/>
-            <w:sz w:val="24"/>
-            <w:rPrChange w:id="175" w:author="Michael Martel" w:date="2019-01-25T10:05:00Z">
+      <w:ins w:id="169" w:author="Michael Martel" w:date="2019-01-25T10:04:00Z">
+        <w:r>
+          <w:rPr>
+            <w:rFonts w:ascii="Tw Cen MT" w:hAnsi="Tw Cen MT" w:cs="Arial"/>
+            <w:sz w:val="24"/>
+            <w:rPrChange w:id="170" w:author="Michael Martel" w:date="2019-01-25T10:05:00Z">
               <w:rPr>
                 <w:rFonts w:ascii="Tw Cen MT" w:hAnsi="Tw Cen MT" w:cs="Arial"/>
                 <w:sz w:val="28"/>
@@ -1524,12 +1512,12 @@
           <w:t>.</w:t>
         </w:r>
       </w:ins>
-      <w:del w:id="176" w:author="Michael Martel" w:date="2019-01-25T10:04:00Z">
-        <w:r>
-          <w:rPr>
-            <w:rFonts w:ascii="Tw Cen MT" w:hAnsi="Tw Cen MT" w:cs="Arial"/>
-            <w:sz w:val="24"/>
-            <w:rPrChange w:id="177" w:author="Michael Martel" w:date="2019-01-25T10:05:00Z">
+      <w:del w:id="171" w:author="Michael Martel" w:date="2019-01-25T10:04:00Z">
+        <w:r>
+          <w:rPr>
+            <w:rFonts w:ascii="Tw Cen MT" w:hAnsi="Tw Cen MT" w:cs="Arial"/>
+            <w:sz w:val="24"/>
+            <w:rPrChange w:id="172" w:author="Michael Martel" w:date="2019-01-25T10:05:00Z">
               <w:rPr/>
             </w:rPrChange>
           </w:rPr>
@@ -1539,7 +1527,7 @@
           <w:rPr>
             <w:rFonts w:ascii="Tw Cen MT" w:hAnsi="Tw Cen MT" w:cs="Arial"/>
             <w:sz w:val="24"/>
-            <w:rPrChange w:id="178" w:author="Michael Martel" w:date="2019-01-25T10:05:00Z">
+            <w:rPrChange w:id="173" w:author="Michael Martel" w:date="2019-01-25T10:05:00Z">
               <w:rPr/>
             </w:rPrChange>
           </w:rPr>
@@ -1550,31 +1538,21 @@
     <w:p>
       <w:pPr>
         <w:rPr>
-          <w:ins w:id="179" w:author="Michael Martel" w:date="2019-01-25T09:58:00Z"/>
-          <w:rFonts w:ascii="Tw Cen MT" w:hAnsi="Tw Cen MT" w:cs="Arial"/>
-          <w:sz w:val="24"/>
-          <w:rPrChange w:id="180" w:author="Michael Martel" w:date="2019-01-25T10:05:00Z">
-            <w:rPr>
-              <w:ins w:id="181" w:author="Michael Martel" w:date="2019-01-25T09:58:00Z"/>
-              <w:rFonts w:ascii="Tw Cen MT" w:hAnsi="Tw Cen MT" w:cs="Arial"/>
-              <w:sz w:val="28"/>
-            </w:rPr>
-          </w:rPrChange>
-        </w:rPr>
-      </w:pPr>
-    </w:p>
-    <w:p>
-      <w:pPr>
-        <w:rPr>
+          <w:del w:id="174" w:author="Michael Martel" w:date="2019-02-22T11:03:00Z"/>
           <w:rFonts w:ascii="Tw Cen MT" w:hAnsi="Tw Cen MT" w:cs="Arial"/>
           <w:b/>
           <w:sz w:val="36"/>
-          <w:rPrChange w:id="182" w:author="Michael Martel" w:date="2019-01-25T10:05:00Z">
-            <w:rPr/>
-          </w:rPrChange>
-        </w:rPr>
-      </w:pPr>
-      <w:ins w:id="183" w:author="Michael Martel" w:date="2019-01-25T10:06:00Z">
+          <w:rPrChange w:id="175" w:author="Michael Martel" w:date="2019-01-25T10:05:00Z">
+            <w:rPr>
+              <w:del w:id="176" w:author="Michael Martel" w:date="2019-02-22T11:03:00Z"/>
+            </w:rPr>
+          </w:rPrChange>
+        </w:rPr>
+        <w:pPrChange w:id="177" w:author="Michael Martel" w:date="2019-02-22T11:03:00Z">
+          <w:pPr/>
+        </w:pPrChange>
+      </w:pPr>
+      <w:ins w:id="178" w:author="Michael Martel" w:date="2019-01-25T10:06:00Z">
         <w:r>
           <w:rPr>
             <w:rFonts w:ascii="Tw Cen MT" w:hAnsi="Tw Cen MT" w:cs="Arial"/>
@@ -1584,319 +1562,168 @@
           <w:br/>
         </w:r>
       </w:ins>
-      <w:ins w:id="184" w:author="Michael Martel" w:date="2019-01-25T09:58:00Z">
-        <w:r>
-          <w:rPr>
-            <w:rFonts w:ascii="Tw Cen MT" w:hAnsi="Tw Cen MT" w:cs="Arial"/>
-            <w:b/>
-            <w:sz w:val="36"/>
-            <w:rPrChange w:id="185" w:author="Michael Martel" w:date="2019-01-25T10:05:00Z">
-              <w:rPr>
-                <w:rFonts w:ascii="Tw Cen MT" w:hAnsi="Tw Cen MT" w:cs="Arial"/>
-                <w:b/>
-                <w:sz w:val="40"/>
-              </w:rPr>
-            </w:rPrChange>
-          </w:rPr>
-          <w:t>Useful Links</w:t>
-        </w:r>
-      </w:ins>
-    </w:p>
-    <w:p>
-      <w:pPr>
-        <w:rPr>
-          <w:moveTo w:id="186" w:author="Michael Martel" w:date="2019-01-25T09:58:00Z"/>
-          <w:rFonts w:ascii="Tw Cen MT" w:hAnsi="Tw Cen MT" w:cs="Arial"/>
-          <w:rPrChange w:id="187" w:author="Michael Martel" w:date="2019-01-25T10:05:00Z">
+      <w:bookmarkStart w:id="179" w:name="_GoBack"/>
+      <w:bookmarkEnd w:id="179"/>
+    </w:p>
+    <w:p>
+      <w:pPr>
+        <w:rPr>
+          <w:del w:id="180" w:author="Michael Martel" w:date="2019-02-22T11:03:00Z"/>
+          <w:moveTo w:id="181" w:author="Michael Martel" w:date="2019-01-25T09:58:00Z"/>
+          <w:rFonts w:ascii="Tw Cen MT" w:hAnsi="Tw Cen MT" w:cs="Arial"/>
+          <w:rPrChange w:id="182" w:author="Michael Martel" w:date="2019-01-25T10:05:00Z">
             <w:rPr>
-              <w:moveTo w:id="188" w:author="Michael Martel" w:date="2019-01-25T09:58:00Z"/>
+              <w:del w:id="183" w:author="Michael Martel" w:date="2019-02-22T11:03:00Z"/>
+              <w:moveTo w:id="184" w:author="Michael Martel" w:date="2019-01-25T09:58:00Z"/>
               <w:rFonts w:ascii="Tw Cen MT" w:hAnsi="Tw Cen MT" w:cs="Arial"/>
               <w:sz w:val="24"/>
             </w:rPr>
           </w:rPrChange>
         </w:rPr>
-      </w:pPr>
-      <w:moveToRangeStart w:id="189" w:author="Michael Martel" w:date="2019-01-25T09:58:00Z" w:name="move536173641"/>
-      <w:moveTo w:id="190" w:author="Michael Martel" w:date="2019-01-25T09:58:00Z">
-        <w:r>
-          <w:rPr>
-            <w:rFonts w:ascii="Tw Cen MT" w:hAnsi="Tw Cen MT" w:cs="Arial"/>
-            <w:b/>
-            <w:rPrChange w:id="191" w:author="Michael Martel" w:date="2019-01-25T10:05:00Z">
-              <w:rPr>
-                <w:rFonts w:ascii="Tw Cen MT" w:hAnsi="Tw Cen MT" w:cs="Arial"/>
-                <w:b/>
-                <w:sz w:val="24"/>
-              </w:rPr>
-            </w:rPrChange>
-          </w:rPr>
-          <w:t>Editable diagram:</w:t>
-        </w:r>
-        <w:r>
-          <w:rPr>
-            <w:rFonts w:ascii="Tw Cen MT" w:hAnsi="Tw Cen MT" w:cs="Arial"/>
-            <w:rPrChange w:id="192" w:author="Michael Martel" w:date="2019-01-25T10:05:00Z">
-              <w:rPr>
-                <w:rFonts w:ascii="Tw Cen MT" w:hAnsi="Tw Cen MT" w:cs="Arial"/>
-                <w:sz w:val="24"/>
-              </w:rPr>
-            </w:rPrChange>
-          </w:rPr>
-          <w:t xml:space="preserve"> </w:t>
-        </w:r>
-        <w:r>
-          <w:rPr>
-            <w:rFonts w:ascii="Tw Cen MT" w:hAnsi="Tw Cen MT" w:cs="Arial"/>
-            <w:rPrChange w:id="193" w:author="Michael Martel" w:date="2019-01-25T10:05:00Z">
-              <w:rPr>
-                <w:rFonts w:ascii="Tw Cen MT" w:hAnsi="Tw Cen MT" w:cs="Arial"/>
-                <w:sz w:val="24"/>
-              </w:rPr>
-            </w:rPrChange>
-          </w:rPr>
-          <w:br/>
-        </w:r>
-        <w:r>
-          <w:rPr>
-            <w:rStyle w:val="Hyperlink"/>
-            <w:rFonts w:ascii="Tw Cen MT" w:hAnsi="Tw Cen MT" w:cs="Arial"/>
-            <w:rPrChange w:id="194" w:author="Michael Martel" w:date="2019-01-25T10:05:00Z">
-              <w:rPr>
-                <w:rStyle w:val="Hyperlink"/>
-                <w:rFonts w:ascii="Tw Cen MT" w:hAnsi="Tw Cen MT" w:cs="Arial"/>
-                <w:sz w:val="24"/>
-              </w:rPr>
-            </w:rPrChange>
-          </w:rPr>
-          <w:t>https://www.draw.io/#Hgctools-outilsgc%2Fux_prototypes%2Fmaster%2FDirectory_Service%2FDirectory_User_Stories%2FDirectory_dependencies_v04.xml</w:t>
-        </w:r>
+        <w:pPrChange w:id="185" w:author="Michael Martel" w:date="2019-02-22T11:03:00Z">
+          <w:pPr/>
+        </w:pPrChange>
+      </w:pPr>
+      <w:moveToRangeStart w:id="186" w:author="Michael Martel" w:date="2019-01-25T09:58:00Z" w:name="move536173641"/>
+      <w:moveTo w:id="187" w:author="Michael Martel" w:date="2019-01-25T09:58:00Z">
+        <w:del w:id="188" w:author="Michael Martel" w:date="2019-02-22T11:03:00Z">
+          <w:r>
+            <w:rPr>
+              <w:rFonts w:ascii="Tw Cen MT" w:hAnsi="Tw Cen MT" w:cs="Arial"/>
+              <w:b/>
+              <w:rPrChange w:id="189" w:author="Michael Martel" w:date="2019-01-25T10:05:00Z">
+                <w:rPr>
+                  <w:rFonts w:ascii="Tw Cen MT" w:hAnsi="Tw Cen MT" w:cs="Arial"/>
+                  <w:b/>
+                  <w:sz w:val="24"/>
+                </w:rPr>
+              </w:rPrChange>
+            </w:rPr>
+            <w:delText>Editable diagram:</w:delText>
+          </w:r>
+          <w:r>
+            <w:rPr>
+              <w:rFonts w:ascii="Tw Cen MT" w:hAnsi="Tw Cen MT" w:cs="Arial"/>
+              <w:rPrChange w:id="190" w:author="Michael Martel" w:date="2019-01-25T10:05:00Z">
+                <w:rPr>
+                  <w:rFonts w:ascii="Tw Cen MT" w:hAnsi="Tw Cen MT" w:cs="Arial"/>
+                  <w:sz w:val="24"/>
+                </w:rPr>
+              </w:rPrChange>
+            </w:rPr>
+            <w:delText xml:space="preserve"> </w:delText>
+          </w:r>
+          <w:r>
+            <w:rPr>
+              <w:rFonts w:ascii="Tw Cen MT" w:hAnsi="Tw Cen MT" w:cs="Arial"/>
+              <w:rPrChange w:id="191" w:author="Michael Martel" w:date="2019-01-25T10:05:00Z">
+                <w:rPr>
+                  <w:rFonts w:ascii="Tw Cen MT" w:hAnsi="Tw Cen MT" w:cs="Arial"/>
+                  <w:sz w:val="24"/>
+                </w:rPr>
+              </w:rPrChange>
+            </w:rPr>
+            <w:br/>
+          </w:r>
+          <w:r>
+            <w:rPr>
+              <w:rStyle w:val="Hyperlink"/>
+              <w:rFonts w:ascii="Tw Cen MT" w:hAnsi="Tw Cen MT" w:cs="Arial"/>
+              <w:rPrChange w:id="192" w:author="Michael Martel" w:date="2019-01-25T10:05:00Z">
+                <w:rPr>
+                  <w:rStyle w:val="Hyperlink"/>
+                  <w:rFonts w:ascii="Tw Cen MT" w:hAnsi="Tw Cen MT" w:cs="Arial"/>
+                  <w:sz w:val="24"/>
+                </w:rPr>
+              </w:rPrChange>
+            </w:rPr>
+            <w:delText>https://www.draw.io/#Hgctools-outilsgc%2Fux_prototypes%2Fmaster%2FDirectory_Service%2FDirectory_User_Stories%2FDirectory_dependencies_v04.xml</w:delText>
+          </w:r>
+        </w:del>
       </w:moveTo>
     </w:p>
     <w:p>
       <w:pPr>
         <w:rPr>
-          <w:del w:id="195" w:author="Michael Martel" w:date="2019-01-25T09:58:00Z"/>
-          <w:moveTo w:id="196" w:author="Michael Martel" w:date="2019-01-25T09:58:00Z"/>
+          <w:del w:id="193" w:author="Michael Martel" w:date="2019-01-25T09:58:00Z"/>
+          <w:moveTo w:id="194" w:author="Michael Martel" w:date="2019-01-25T09:58:00Z"/>
           <w:rFonts w:ascii="Tw Cen MT" w:hAnsi="Tw Cen MT" w:cs="Arial"/>
           <w:b/>
-          <w:rPrChange w:id="197" w:author="Michael Martel" w:date="2019-01-25T10:05:00Z">
+          <w:rPrChange w:id="195" w:author="Michael Martel" w:date="2019-01-25T10:05:00Z">
             <w:rPr>
-              <w:del w:id="198" w:author="Michael Martel" w:date="2019-01-25T09:58:00Z"/>
-              <w:moveTo w:id="199" w:author="Michael Martel" w:date="2019-01-25T09:58:00Z"/>
+              <w:del w:id="196" w:author="Michael Martel" w:date="2019-01-25T09:58:00Z"/>
+              <w:moveTo w:id="197" w:author="Michael Martel" w:date="2019-01-25T09:58:00Z"/>
               <w:rFonts w:ascii="Tw Cen MT" w:hAnsi="Tw Cen MT" w:cs="Arial"/>
               <w:b/>
               <w:sz w:val="24"/>
             </w:rPr>
           </w:rPrChange>
         </w:rPr>
-      </w:pPr>
-      <w:moveTo w:id="200" w:author="Michael Martel" w:date="2019-01-25T09:58:00Z">
-        <w:r>
-          <w:rPr>
-            <w:rFonts w:ascii="Tw Cen MT" w:hAnsi="Tw Cen MT" w:cs="Arial"/>
-            <w:b/>
-            <w:rPrChange w:id="201" w:author="Michael Martel" w:date="2019-01-25T10:05:00Z">
-              <w:rPr>
-                <w:rFonts w:ascii="Tw Cen MT" w:hAnsi="Tw Cen MT" w:cs="Arial"/>
-                <w:b/>
-                <w:sz w:val="24"/>
-              </w:rPr>
-            </w:rPrChange>
-          </w:rPr>
-          <w:t>PDF Version:</w:t>
-        </w:r>
+        <w:pPrChange w:id="198" w:author="Michael Martel" w:date="2019-02-22T11:03:00Z">
+          <w:pPr/>
+        </w:pPrChange>
+      </w:pPr>
+      <w:moveTo w:id="199" w:author="Michael Martel" w:date="2019-01-25T09:58:00Z">
+        <w:del w:id="200" w:author="Michael Martel" w:date="2019-02-22T11:03:00Z">
+          <w:r>
+            <w:rPr>
+              <w:rFonts w:ascii="Tw Cen MT" w:hAnsi="Tw Cen MT" w:cs="Arial"/>
+              <w:b/>
+              <w:rPrChange w:id="201" w:author="Michael Martel" w:date="2019-01-25T10:05:00Z">
+                <w:rPr>
+                  <w:rFonts w:ascii="Tw Cen MT" w:hAnsi="Tw Cen MT" w:cs="Arial"/>
+                  <w:b/>
+                  <w:sz w:val="24"/>
+                </w:rPr>
+              </w:rPrChange>
+            </w:rPr>
+            <w:delText>PDF Version:</w:delText>
+          </w:r>
+        </w:del>
       </w:moveTo>
-      <w:ins w:id="202" w:author="Michael Martel" w:date="2019-01-25T09:58:00Z">
-        <w:r>
-          <w:rPr>
-            <w:rStyle w:val="Hyperlink"/>
-            <w:rFonts w:ascii="Tw Cen MT" w:hAnsi="Tw Cen MT" w:cs="Arial"/>
-            <w:rPrChange w:id="203" w:author="Michael Martel" w:date="2019-01-25T10:05:00Z">
-              <w:rPr>
-                <w:rStyle w:val="Hyperlink"/>
-                <w:rFonts w:ascii="Tw Cen MT" w:hAnsi="Tw Cen MT" w:cs="Arial"/>
-                <w:sz w:val="24"/>
-              </w:rPr>
-            </w:rPrChange>
-          </w:rPr>
-          <w:br/>
-        </w:r>
-      </w:ins>
-    </w:p>
-    <w:p>
-      <w:pPr>
-        <w:rPr>
-          <w:del w:id="204" w:author="Michael Martel" w:date="2019-01-25T11:47:00Z"/>
-          <w:moveTo w:id="205" w:author="Michael Martel" w:date="2019-01-25T09:58:00Z"/>
+    </w:p>
+    <w:p>
+      <w:pPr>
+        <w:rPr>
+          <w:del w:id="202" w:author="Michael Martel" w:date="2019-01-25T11:47:00Z"/>
+          <w:moveTo w:id="203" w:author="Michael Martel" w:date="2019-01-25T09:58:00Z"/>
           <w:rStyle w:val="Hyperlink"/>
           <w:rFonts w:ascii="Tw Cen MT" w:hAnsi="Tw Cen MT" w:cs="Arial"/>
-          <w:rPrChange w:id="206" w:author="Michael Martel" w:date="2019-01-25T10:05:00Z">
+          <w:rPrChange w:id="204" w:author="Michael Martel" w:date="2019-01-25T10:05:00Z">
             <w:rPr>
-              <w:del w:id="207" w:author="Michael Martel" w:date="2019-01-25T11:47:00Z"/>
-              <w:moveTo w:id="208" w:author="Michael Martel" w:date="2019-01-25T09:58:00Z"/>
+              <w:del w:id="205" w:author="Michael Martel" w:date="2019-01-25T11:47:00Z"/>
+              <w:moveTo w:id="206" w:author="Michael Martel" w:date="2019-01-25T09:58:00Z"/>
               <w:rStyle w:val="Hyperlink"/>
               <w:rFonts w:ascii="Tw Cen MT" w:hAnsi="Tw Cen MT" w:cs="Arial"/>
               <w:sz w:val="24"/>
             </w:rPr>
           </w:rPrChange>
         </w:rPr>
-      </w:pPr>
-      <w:ins w:id="209" w:author="Michael Martel" w:date="2019-01-25T09:59:00Z">
-        <w:r>
-          <w:rPr>
-            <w:rStyle w:val="Hyperlink"/>
-            <w:rFonts w:ascii="Tw Cen MT" w:hAnsi="Tw Cen MT" w:cs="Arial"/>
-            <w:rPrChange w:id="210" w:author="Michael Martel" w:date="2019-01-25T10:05:00Z">
-              <w:rPr>
-                <w:rStyle w:val="Hyperlink"/>
-                <w:rFonts w:ascii="Tw Cen MT" w:hAnsi="Tw Cen MT" w:cs="Arial"/>
-                <w:sz w:val="24"/>
-              </w:rPr>
-            </w:rPrChange>
-          </w:rPr>
-          <w:fldChar w:fldCharType="begin"/>
-        </w:r>
-        <w:r>
-          <w:rPr>
-            <w:rStyle w:val="Hyperlink"/>
-            <w:rFonts w:ascii="Tw Cen MT" w:hAnsi="Tw Cen MT" w:cs="Arial"/>
-            <w:rPrChange w:id="211" w:author="Michael Martel" w:date="2019-01-25T10:05:00Z">
-              <w:rPr>
-                <w:rStyle w:val="Hyperlink"/>
-                <w:rFonts w:ascii="Tw Cen MT" w:hAnsi="Tw Cen MT" w:cs="Arial"/>
-                <w:sz w:val="24"/>
-              </w:rPr>
-            </w:rPrChange>
-          </w:rPr>
-          <w:instrText xml:space="preserve"> HYPERLINK "</w:instrText>
-        </w:r>
-      </w:ins>
-      <w:moveTo w:id="212" w:author="Michael Martel" w:date="2019-01-25T09:58:00Z">
-        <w:r>
-          <w:rPr>
-            <w:rStyle w:val="Hyperlink"/>
-            <w:rFonts w:ascii="Tw Cen MT" w:hAnsi="Tw Cen MT" w:cs="Arial"/>
-            <w:rPrChange w:id="213" w:author="Michael Martel" w:date="2019-01-25T10:05:00Z">
-              <w:rPr>
-                <w:rStyle w:val="Hyperlink"/>
-                <w:rFonts w:ascii="Tw Cen MT" w:hAnsi="Tw Cen MT" w:cs="Arial"/>
-                <w:sz w:val="24"/>
-              </w:rPr>
-            </w:rPrChange>
-          </w:rPr>
-          <w:instrText>https://github.com/gctools-outilsgc/ux_prototypes/blob/master/Directory_Service/Directory_User_Stories/Directory_dependencies_v04.pdf</w:instrText>
-        </w:r>
-      </w:moveTo>
-      <w:ins w:id="214" w:author="Michael Martel" w:date="2019-01-25T09:59:00Z">
-        <w:r>
-          <w:rPr>
-            <w:rStyle w:val="Hyperlink"/>
-            <w:rFonts w:ascii="Tw Cen MT" w:hAnsi="Tw Cen MT" w:cs="Arial"/>
-            <w:rPrChange w:id="215" w:author="Michael Martel" w:date="2019-01-25T10:05:00Z">
-              <w:rPr>
-                <w:rStyle w:val="Hyperlink"/>
-                <w:rFonts w:ascii="Tw Cen MT" w:hAnsi="Tw Cen MT" w:cs="Arial"/>
-                <w:sz w:val="24"/>
-              </w:rPr>
-            </w:rPrChange>
-          </w:rPr>
-          <w:instrText xml:space="preserve">" </w:instrText>
-        </w:r>
-        <w:r>
-          <w:rPr>
-            <w:rStyle w:val="Hyperlink"/>
-            <w:rFonts w:ascii="Tw Cen MT" w:hAnsi="Tw Cen MT" w:cs="Arial"/>
-            <w:rPrChange w:id="216" w:author="Michael Martel" w:date="2019-01-25T10:05:00Z">
-              <w:rPr>
-                <w:rStyle w:val="Hyperlink"/>
-                <w:rFonts w:ascii="Tw Cen MT" w:hAnsi="Tw Cen MT" w:cs="Arial"/>
-                <w:sz w:val="24"/>
-              </w:rPr>
-            </w:rPrChange>
-          </w:rPr>
-          <w:fldChar w:fldCharType="separate"/>
-        </w:r>
-      </w:ins>
-      <w:moveTo w:id="217" w:author="Michael Martel" w:date="2019-01-25T09:58:00Z">
-        <w:r>
-          <w:rPr>
-            <w:rStyle w:val="Hyperlink"/>
-            <w:rFonts w:ascii="Tw Cen MT" w:hAnsi="Tw Cen MT" w:cs="Arial"/>
-            <w:rPrChange w:id="218" w:author="Michael Martel" w:date="2019-01-25T10:05:00Z">
-              <w:rPr>
-                <w:rStyle w:val="Hyperlink"/>
-                <w:rFonts w:ascii="Tw Cen MT" w:hAnsi="Tw Cen MT" w:cs="Arial"/>
-                <w:sz w:val="24"/>
-              </w:rPr>
-            </w:rPrChange>
-          </w:rPr>
-          <w:t>https://github.com/gctool</w:t>
-        </w:r>
-        <w:r>
-          <w:rPr>
-            <w:rStyle w:val="Hyperlink"/>
-            <w:rFonts w:ascii="Tw Cen MT" w:hAnsi="Tw Cen MT" w:cs="Arial"/>
-            <w:rPrChange w:id="219" w:author="Michael Martel" w:date="2019-01-25T10:05:00Z">
-              <w:rPr>
-                <w:rStyle w:val="Hyperlink"/>
-                <w:rFonts w:ascii="Tw Cen MT" w:hAnsi="Tw Cen MT" w:cs="Arial"/>
-                <w:sz w:val="24"/>
-              </w:rPr>
-            </w:rPrChange>
-          </w:rPr>
-          <w:t>s</w:t>
-        </w:r>
-        <w:r>
-          <w:rPr>
-            <w:rStyle w:val="Hyperlink"/>
-            <w:rFonts w:ascii="Tw Cen MT" w:hAnsi="Tw Cen MT" w:cs="Arial"/>
-            <w:rPrChange w:id="220" w:author="Michael Martel" w:date="2019-01-25T10:05:00Z">
-              <w:rPr>
-                <w:rStyle w:val="Hyperlink"/>
-                <w:rFonts w:ascii="Tw Cen MT" w:hAnsi="Tw Cen MT" w:cs="Arial"/>
-                <w:sz w:val="24"/>
-              </w:rPr>
-            </w:rPrChange>
-          </w:rPr>
-          <w:t>-outilsgc/ux_prototypes/blob/master/Directory_Service/Directory_User_Stories/Directory_dependencies_v04.pdf</w:t>
-        </w:r>
-      </w:moveTo>
-      <w:ins w:id="221" w:author="Michael Martel" w:date="2019-01-25T09:59:00Z">
-        <w:r>
-          <w:rPr>
-            <w:rStyle w:val="Hyperlink"/>
-            <w:rFonts w:ascii="Tw Cen MT" w:hAnsi="Tw Cen MT" w:cs="Arial"/>
-            <w:rPrChange w:id="222" w:author="Michael Martel" w:date="2019-01-25T10:05:00Z">
-              <w:rPr>
-                <w:rStyle w:val="Hyperlink"/>
-                <w:rFonts w:ascii="Tw Cen MT" w:hAnsi="Tw Cen MT" w:cs="Arial"/>
-                <w:sz w:val="24"/>
-              </w:rPr>
-            </w:rPrChange>
-          </w:rPr>
-          <w:fldChar w:fldCharType="end"/>
-        </w:r>
-      </w:ins>
-      <w:bookmarkStart w:id="223" w:name="_GoBack"/>
-      <w:bookmarkEnd w:id="223"/>
-    </w:p>
-    <w:moveToRangeEnd w:id="189"/>
+        <w:pPrChange w:id="207" w:author="Michael Martel" w:date="2019-02-22T11:03:00Z">
+          <w:pPr/>
+        </w:pPrChange>
+      </w:pPr>
+    </w:p>
+    <w:moveToRangeEnd w:id="186"/>
     <w:p>
       <w:pPr>
         <w:rPr>
           <w:rFonts w:ascii="Tw Cen MT" w:hAnsi="Tw Cen MT" w:cs="Arial"/>
           <w:sz w:val="28"/>
-          <w:rPrChange w:id="224" w:author="Michael Martel" w:date="2019-01-25T09:58:00Z">
-            <w:rPr/>
-          </w:rPrChange>
-        </w:rPr>
-      </w:pPr>
-      <w:del w:id="225" w:author="Michael Martel" w:date="2019-01-25T09:58:00Z">
+          <w:rPrChange w:id="208" w:author="Michael Martel" w:date="2019-01-25T09:58:00Z">
+            <w:rPr/>
+          </w:rPrChange>
+        </w:rPr>
+        <w:pPrChange w:id="209" w:author="Michael Martel" w:date="2019-02-22T11:03:00Z">
+          <w:pPr/>
+        </w:pPrChange>
+      </w:pPr>
+      <w:del w:id="210" w:author="Michael Martel" w:date="2019-01-25T09:58:00Z">
         <w:r>
           <w:rPr>
             <w:rFonts w:ascii="Tw Cen MT" w:hAnsi="Tw Cen MT" w:cs="Arial"/>
             <w:sz w:val="28"/>
-            <w:rPrChange w:id="226" w:author="Michael Martel" w:date="2019-01-25T09:58:00Z">
+            <w:rPrChange w:id="211" w:author="Michael Martel" w:date="2019-01-25T09:58:00Z">
               <w:rPr/>
             </w:rPrChange>
           </w:rPr>
@@ -1906,14 +1733,14 @@
           <w:rPr>
             <w:rFonts w:ascii="Tw Cen MT" w:hAnsi="Tw Cen MT" w:cs="Arial"/>
             <w:sz w:val="28"/>
-            <w:rPrChange w:id="227" w:author="Michael Martel" w:date="2019-01-25T09:58:00Z">
+            <w:rPrChange w:id="212" w:author="Michael Martel" w:date="2019-01-25T09:58:00Z">
               <w:rPr/>
             </w:rPrChange>
           </w:rPr>
           <w:delText xml:space="preserve"> </w:delText>
         </w:r>
       </w:del>
-      <w:bookmarkEnd w:id="82"/>
+      <w:bookmarkEnd w:id="80"/>
     </w:p>
     <w:sectPr>
       <w:headerReference w:type="even" r:id="rId12"/>
@@ -1924,7 +1751,7 @@
       <w:cols w:space="708"/>
       <w:titlePg/>
       <w:docGrid w:linePitch="360"/>
-      <w:sectPrChange w:id="231" w:author="Michael Martel" w:date="2019-01-25T10:48:00Z">
+      <w:sectPrChange w:id="216" w:author="Michael Martel" w:date="2019-01-25T10:48:00Z">
         <w:sectPr>
           <w:pgSz w:w="12240" w:h="15840" w:code="0"/>
           <w:pgMar w:top="1440" w:right="1440" w:bottom="1440" w:left="1440" w:header="708" w:footer="708" w:gutter="0"/>
@@ -1937,7 +1764,7 @@
 
 <file path=word/comments.xml><?xml version="1.0" encoding="utf-8"?>
 <w:comments xmlns:wpc="http://schemas.microsoft.com/office/word/2010/wordprocessingCanvas" xmlns:cx="http://schemas.microsoft.com/office/drawing/2014/chartex" xmlns:cx1="http://schemas.microsoft.com/office/drawing/2015/9/8/chartex" xmlns:cx2="http://schemas.microsoft.com/office/drawing/2015/10/21/chartex" xmlns:cx3="http://schemas.microsoft.com/office/drawing/2016/5/9/chartex" xmlns:cx4="http://schemas.microsoft.com/office/drawing/2016/5/10/chartex" xmlns:cx5="http://schemas.microsoft.com/office/drawing/2016/5/11/chartex" xmlns:cx6="http://schemas.microsoft.com/office/drawing/2016/5/12/chartex" xmlns:cx7="http://schemas.microsoft.com/office/drawing/2016/5/13/chartex" xmlns:cx8="http://schemas.microsoft.com/office/drawing/2016/5/14/chartex" xmlns:mc="http://schemas.openxmlformats.org/markup-compatibility/2006" xmlns:aink="http://schemas.microsoft.com/office/drawing/2016/ink" xmlns:am3d="http://schemas.microsoft.com/office/drawing/2017/model3d" xmlns:o="urn:schemas-microsoft-com:office:office" xmlns:r="http://schemas.openxmlformats.org/officeDocument/2006/relationships" xmlns:m="http://schemas.openxmlformats.org/officeDocument/2006/math" xmlns:v="urn:schemas-microsoft-com:vml" xmlns:wp14="http://schemas.microsoft.com/office/word/2010/wordprocessingDrawing" xmlns:wp="http://schemas.openxmlformats.org/drawingml/2006/wordprocessingDrawing" xmlns:w10="urn:schemas-microsoft-com:office:word" xmlns:w="http://schemas.openxmlformats.org/wordprocessingml/2006/main" xmlns:w14="http://schemas.microsoft.com/office/word/2010/wordml" xmlns:w15="http://schemas.microsoft.com/office/word/2012/wordml" xmlns:w16cid="http://schemas.microsoft.com/office/word/2016/wordml/cid" xmlns:w16se="http://schemas.microsoft.com/office/word/2015/wordml/symex" xmlns:wpg="http://schemas.microsoft.com/office/word/2010/wordprocessingGroup" xmlns:wpi="http://schemas.microsoft.com/office/word/2010/wordprocessingInk" xmlns:wne="http://schemas.microsoft.com/office/word/2006/wordml" xmlns:wps="http://schemas.microsoft.com/office/word/2010/wordprocessingShape" mc:Ignorable="w14 w15 w16se w16cid wp14">
-  <w:comment w:id="58" w:author="Lemieux, Geneviève" w:date="2019-01-18T14:13:00Z" w:initials="LG">
+  <w:comment w:id="59" w:author="Lemieux, Geneviève" w:date="2019-01-18T14:13:00Z" w:initials="LG">
     <w:p>
       <w:pPr>
         <w:pStyle w:val="CommentText"/>
@@ -2026,7 +1853,7 @@
       </w:r>
     </w:p>
   </w:comment>
-  <w:comment w:id="59" w:author="Michael Martel" w:date="2019-01-23T13:01:00Z" w:initials="MM">
+  <w:comment w:id="60" w:author="Michael Martel" w:date="2019-01-23T13:01:00Z" w:initials="MM">
     <w:p>
       <w:pPr>
         <w:pStyle w:val="CommentText"/>
@@ -2161,9 +1988,9 @@
     <w:pPr>
       <w:pStyle w:val="Header"/>
     </w:pPr>
-    <w:bookmarkStart w:id="228" w:name="TITUS1HeaderEvenPages"/>
+    <w:bookmarkStart w:id="213" w:name="TITUS1HeaderEvenPages"/>
   </w:p>
-  <w:bookmarkEnd w:id="228"/>
+  <w:bookmarkEnd w:id="213"/>
   <w:p>
     <w:pPr>
       <w:pStyle w:val="Header"/>
@@ -2178,9 +2005,9 @@
     <w:pPr>
       <w:pStyle w:val="Header"/>
     </w:pPr>
-    <w:bookmarkStart w:id="229" w:name="TITUS1HeaderPrimary"/>
+    <w:bookmarkStart w:id="214" w:name="TITUS1HeaderPrimary"/>
   </w:p>
-  <w:bookmarkEnd w:id="229"/>
+  <w:bookmarkEnd w:id="214"/>
   <w:p>
     <w:pPr>
       <w:pStyle w:val="Header"/>
@@ -2195,9 +2022,9 @@
     <w:pPr>
       <w:pStyle w:val="Header"/>
     </w:pPr>
-    <w:bookmarkStart w:id="230" w:name="TITUS1HeaderFirstPage"/>
+    <w:bookmarkStart w:id="215" w:name="TITUS1HeaderFirstPage"/>
   </w:p>
-  <w:bookmarkEnd w:id="230"/>
+  <w:bookmarkEnd w:id="215"/>
   <w:p>
     <w:pPr>
       <w:pStyle w:val="Header"/>

</xml_diff>